<commit_message>
add doc and fix
</commit_message>
<xml_diff>
--- a/数据库说明.docx
+++ b/数据库说明.docx
@@ -63,19 +63,9 @@
         </w:rPr>
         <w:t>在</w:t>
       </w:r>
-      <w:proofErr w:type="spellStart"/>
-      <w:r>
-        <w:t>reviewsystem</w:t>
-      </w:r>
-      <w:proofErr w:type="spellEnd"/>
-      <w:r>
-        <w:t>\</w:t>
-      </w:r>
-      <w:proofErr w:type="spellStart"/>
-      <w:r>
-        <w:t>db</w:t>
-      </w:r>
-      <w:proofErr w:type="spellEnd"/>
+      <w:r>
+        <w:t>reviewsystem\db</w:t>
+      </w:r>
       <w:r>
         <w:t>目录下</w:t>
       </w:r>
@@ -89,7 +79,6 @@
         </w:numPr>
         <w:ind w:firstLineChars="0"/>
       </w:pPr>
-      <w:proofErr w:type="spellStart"/>
       <w:r>
         <w:t>B</w:t>
       </w:r>
@@ -99,7 +88,6 @@
         </w:rPr>
         <w:t>igint</w:t>
       </w:r>
-      <w:proofErr w:type="spellEnd"/>
       <w:r>
         <w:rPr>
           <w:rFonts w:hint="eastAsia"/>
@@ -250,11 +238,9 @@
             <w:tcW w:w="2765" w:type="dxa"/>
           </w:tcPr>
           <w:p>
-            <w:proofErr w:type="spellStart"/>
             <w:r>
               <w:t>Bigint</w:t>
             </w:r>
-            <w:proofErr w:type="spellEnd"/>
           </w:p>
         </w:tc>
         <w:tc>
@@ -277,11 +263,9 @@
             <w:tcW w:w="2765" w:type="dxa"/>
           </w:tcPr>
           <w:p>
-            <w:proofErr w:type="spellStart"/>
             <w:r>
               <w:t>EmailAddress</w:t>
             </w:r>
-            <w:proofErr w:type="spellEnd"/>
           </w:p>
         </w:tc>
         <w:tc>
@@ -423,11 +407,9 @@
             <w:tcW w:w="2765" w:type="dxa"/>
           </w:tcPr>
           <w:p>
-            <w:proofErr w:type="spellStart"/>
             <w:r>
               <w:t>Bigint</w:t>
             </w:r>
-            <w:proofErr w:type="spellEnd"/>
           </w:p>
         </w:tc>
         <w:tc>
@@ -443,23 +425,19 @@
             <w:tcW w:w="2765" w:type="dxa"/>
           </w:tcPr>
           <w:p>
-            <w:proofErr w:type="spellStart"/>
             <w:r>
               <w:t>UserId</w:t>
             </w:r>
-            <w:proofErr w:type="spellEnd"/>
-          </w:p>
-        </w:tc>
-        <w:tc>
-          <w:tcPr>
-            <w:tcW w:w="2765" w:type="dxa"/>
-          </w:tcPr>
-          <w:p>
-            <w:proofErr w:type="spellStart"/>
+          </w:p>
+        </w:tc>
+        <w:tc>
+          <w:tcPr>
+            <w:tcW w:w="2765" w:type="dxa"/>
+          </w:tcPr>
+          <w:p>
             <w:r>
               <w:t>Bigint</w:t>
             </w:r>
-            <w:proofErr w:type="spellEnd"/>
           </w:p>
         </w:tc>
         <w:tc>
@@ -580,11 +558,9 @@
             <w:tcW w:w="2765" w:type="dxa"/>
           </w:tcPr>
           <w:p>
-            <w:proofErr w:type="spellStart"/>
             <w:r>
               <w:t>int</w:t>
             </w:r>
-            <w:proofErr w:type="spellEnd"/>
           </w:p>
         </w:tc>
         <w:tc>
@@ -614,14 +590,12 @@
             <w:tcW w:w="2765" w:type="dxa"/>
           </w:tcPr>
           <w:p>
-            <w:proofErr w:type="spellStart"/>
             <w:r>
               <w:rPr>
                 <w:rFonts w:hint="eastAsia"/>
               </w:rPr>
               <w:t>int</w:t>
             </w:r>
-            <w:proofErr w:type="spellEnd"/>
           </w:p>
         </w:tc>
         <w:tc>
@@ -643,7 +617,6 @@
           <w:szCs w:val="28"/>
         </w:rPr>
       </w:pPr>
-      <w:proofErr w:type="spellStart"/>
       <w:r>
         <w:rPr>
           <w:sz w:val="28"/>
@@ -672,7 +645,6 @@
         </w:rPr>
         <w:t>ion</w:t>
       </w:r>
-      <w:proofErr w:type="spellEnd"/>
       <w:r>
         <w:rPr>
           <w:sz w:val="28"/>
@@ -708,11 +680,9 @@
             <w:tcW w:w="2765" w:type="dxa"/>
           </w:tcPr>
           <w:p>
-            <w:proofErr w:type="spellStart"/>
             <w:r>
               <w:t>Bigint</w:t>
             </w:r>
-            <w:proofErr w:type="spellEnd"/>
           </w:p>
         </w:tc>
         <w:tc>
@@ -728,23 +698,19 @@
             <w:tcW w:w="2765" w:type="dxa"/>
           </w:tcPr>
           <w:p>
-            <w:proofErr w:type="spellStart"/>
             <w:r>
               <w:t>ReviewId</w:t>
             </w:r>
-            <w:proofErr w:type="spellEnd"/>
-          </w:p>
-        </w:tc>
-        <w:tc>
-          <w:tcPr>
-            <w:tcW w:w="2765" w:type="dxa"/>
-          </w:tcPr>
-          <w:p>
-            <w:proofErr w:type="spellStart"/>
+          </w:p>
+        </w:tc>
+        <w:tc>
+          <w:tcPr>
+            <w:tcW w:w="2765" w:type="dxa"/>
+          </w:tcPr>
+          <w:p>
             <w:r>
               <w:t>Bigint</w:t>
             </w:r>
-            <w:proofErr w:type="spellEnd"/>
           </w:p>
         </w:tc>
         <w:tc>
@@ -770,23 +736,19 @@
             <w:tcW w:w="2765" w:type="dxa"/>
           </w:tcPr>
           <w:p>
-            <w:proofErr w:type="spellStart"/>
             <w:r>
               <w:t>UserId</w:t>
             </w:r>
-            <w:proofErr w:type="spellEnd"/>
-          </w:p>
-        </w:tc>
-        <w:tc>
-          <w:tcPr>
-            <w:tcW w:w="2765" w:type="dxa"/>
-          </w:tcPr>
-          <w:p>
-            <w:proofErr w:type="spellStart"/>
+          </w:p>
+        </w:tc>
+        <w:tc>
+          <w:tcPr>
+            <w:tcW w:w="2765" w:type="dxa"/>
+          </w:tcPr>
+          <w:p>
             <w:r>
               <w:t>Bigint</w:t>
             </w:r>
-            <w:proofErr w:type="spellEnd"/>
           </w:p>
         </w:tc>
         <w:tc>
@@ -812,23 +774,19 @@
             <w:tcW w:w="2765" w:type="dxa"/>
           </w:tcPr>
           <w:p>
-            <w:proofErr w:type="spellStart"/>
             <w:r>
               <w:t>IsRead</w:t>
             </w:r>
-            <w:proofErr w:type="spellEnd"/>
-          </w:p>
-        </w:tc>
-        <w:tc>
-          <w:tcPr>
-            <w:tcW w:w="2765" w:type="dxa"/>
-          </w:tcPr>
-          <w:p>
-            <w:proofErr w:type="spellStart"/>
+          </w:p>
+        </w:tc>
+        <w:tc>
+          <w:tcPr>
+            <w:tcW w:w="2765" w:type="dxa"/>
+          </w:tcPr>
+          <w:p>
             <w:r>
               <w:t>boolean</w:t>
             </w:r>
-            <w:proofErr w:type="spellEnd"/>
           </w:p>
         </w:tc>
         <w:tc>
@@ -906,11 +864,9 @@
             <w:tcW w:w="2765" w:type="dxa"/>
           </w:tcPr>
           <w:p>
-            <w:proofErr w:type="spellStart"/>
             <w:r>
               <w:t>bigint</w:t>
             </w:r>
-            <w:proofErr w:type="spellEnd"/>
           </w:p>
         </w:tc>
         <w:tc>
@@ -926,23 +882,19 @@
             <w:tcW w:w="2765" w:type="dxa"/>
           </w:tcPr>
           <w:p>
-            <w:proofErr w:type="spellStart"/>
             <w:r>
               <w:t>UserId</w:t>
             </w:r>
-            <w:proofErr w:type="spellEnd"/>
-          </w:p>
-        </w:tc>
-        <w:tc>
-          <w:tcPr>
-            <w:tcW w:w="2765" w:type="dxa"/>
-          </w:tcPr>
-          <w:p>
-            <w:proofErr w:type="spellStart"/>
+          </w:p>
+        </w:tc>
+        <w:tc>
+          <w:tcPr>
+            <w:tcW w:w="2765" w:type="dxa"/>
+          </w:tcPr>
+          <w:p>
             <w:r>
               <w:t>bigint</w:t>
             </w:r>
-            <w:proofErr w:type="spellEnd"/>
           </w:p>
         </w:tc>
         <w:tc>
@@ -971,11 +923,9 @@
             <w:tcW w:w="2765" w:type="dxa"/>
           </w:tcPr>
           <w:p>
-            <w:proofErr w:type="spellStart"/>
             <w:r>
               <w:t>GroupName</w:t>
             </w:r>
-            <w:proofErr w:type="spellEnd"/>
           </w:p>
         </w:tc>
         <w:tc>
@@ -1052,11 +1002,9 @@
             <w:tcW w:w="2765" w:type="dxa"/>
           </w:tcPr>
           <w:p>
-            <w:proofErr w:type="spellStart"/>
             <w:r>
               <w:t>bigint</w:t>
             </w:r>
-            <w:proofErr w:type="spellEnd"/>
           </w:p>
         </w:tc>
         <w:tc>
@@ -1072,23 +1020,19 @@
             <w:tcW w:w="2765" w:type="dxa"/>
           </w:tcPr>
           <w:p>
-            <w:proofErr w:type="spellStart"/>
             <w:r>
               <w:t>GroupId</w:t>
             </w:r>
-            <w:proofErr w:type="spellEnd"/>
-          </w:p>
-        </w:tc>
-        <w:tc>
-          <w:tcPr>
-            <w:tcW w:w="2765" w:type="dxa"/>
-          </w:tcPr>
-          <w:p>
-            <w:proofErr w:type="spellStart"/>
+          </w:p>
+        </w:tc>
+        <w:tc>
+          <w:tcPr>
+            <w:tcW w:w="2765" w:type="dxa"/>
+          </w:tcPr>
+          <w:p>
             <w:r>
               <w:t>bigint</w:t>
             </w:r>
-            <w:proofErr w:type="spellEnd"/>
           </w:p>
         </w:tc>
         <w:tc>
@@ -1114,23 +1058,19 @@
             <w:tcW w:w="2765" w:type="dxa"/>
           </w:tcPr>
           <w:p>
-            <w:proofErr w:type="spellStart"/>
             <w:r>
               <w:t>ContactId</w:t>
             </w:r>
-            <w:proofErr w:type="spellEnd"/>
-          </w:p>
-        </w:tc>
-        <w:tc>
-          <w:tcPr>
-            <w:tcW w:w="2765" w:type="dxa"/>
-          </w:tcPr>
-          <w:p>
-            <w:proofErr w:type="spellStart"/>
+          </w:p>
+        </w:tc>
+        <w:tc>
+          <w:tcPr>
+            <w:tcW w:w="2765" w:type="dxa"/>
+          </w:tcPr>
+          <w:p>
             <w:r>
               <w:t>bigint</w:t>
             </w:r>
-            <w:proofErr w:type="spellEnd"/>
           </w:p>
         </w:tc>
         <w:tc>
@@ -1158,7 +1098,6 @@
           <w:szCs w:val="28"/>
         </w:rPr>
       </w:pPr>
-      <w:proofErr w:type="spellStart"/>
       <w:r>
         <w:rPr>
           <w:sz w:val="28"/>
@@ -1174,7 +1113,6 @@
         </w:rPr>
         <w:t>oc_position</w:t>
       </w:r>
-      <w:proofErr w:type="spellEnd"/>
       <w:r>
         <w:rPr>
           <w:rFonts w:hint="eastAsia"/>
@@ -1211,11 +1149,9 @@
             <w:tcW w:w="2765" w:type="dxa"/>
           </w:tcPr>
           <w:p>
-            <w:proofErr w:type="spellStart"/>
             <w:r>
               <w:t>bigint</w:t>
             </w:r>
-            <w:proofErr w:type="spellEnd"/>
           </w:p>
         </w:tc>
         <w:tc>
@@ -1241,11 +1177,9 @@
             <w:tcW w:w="2765" w:type="dxa"/>
           </w:tcPr>
           <w:p>
-            <w:proofErr w:type="spellStart"/>
             <w:r>
               <w:t>int</w:t>
             </w:r>
-            <w:proofErr w:type="spellEnd"/>
           </w:p>
         </w:tc>
         <w:tc>
@@ -1275,11 +1209,9 @@
             <w:tcW w:w="2765" w:type="dxa"/>
           </w:tcPr>
           <w:p>
-            <w:proofErr w:type="spellStart"/>
             <w:r>
               <w:t>int</w:t>
             </w:r>
-            <w:proofErr w:type="spellEnd"/>
           </w:p>
         </w:tc>
         <w:tc>
@@ -1301,7 +1233,6 @@
           <w:szCs w:val="28"/>
         </w:rPr>
       </w:pPr>
-      <w:proofErr w:type="spellStart"/>
       <w:r>
         <w:rPr>
           <w:sz w:val="28"/>
@@ -1325,7 +1256,6 @@
         </w:rPr>
         <w:t>position</w:t>
       </w:r>
-      <w:proofErr w:type="spellEnd"/>
       <w:r>
         <w:rPr>
           <w:sz w:val="28"/>
@@ -1361,11 +1291,9 @@
             <w:tcW w:w="2765" w:type="dxa"/>
           </w:tcPr>
           <w:p>
-            <w:proofErr w:type="spellStart"/>
             <w:r>
               <w:t>bigint</w:t>
             </w:r>
-            <w:proofErr w:type="spellEnd"/>
           </w:p>
         </w:tc>
         <w:tc>
@@ -1391,11 +1319,9 @@
             <w:tcW w:w="2765" w:type="dxa"/>
           </w:tcPr>
           <w:p>
-            <w:proofErr w:type="spellStart"/>
             <w:r>
               <w:t>int</w:t>
             </w:r>
-            <w:proofErr w:type="spellEnd"/>
           </w:p>
         </w:tc>
         <w:tc>
@@ -1415,11 +1341,9 @@
             <w:tcW w:w="2765" w:type="dxa"/>
           </w:tcPr>
           <w:p>
-            <w:proofErr w:type="spellStart"/>
             <w:r>
               <w:t>FileName</w:t>
             </w:r>
-            <w:proofErr w:type="spellEnd"/>
           </w:p>
         </w:tc>
         <w:tc>
@@ -1495,11 +1419,9 @@
             <w:tcW w:w="2765" w:type="dxa"/>
           </w:tcPr>
           <w:p>
-            <w:proofErr w:type="spellStart"/>
             <w:r>
               <w:t>bigint</w:t>
             </w:r>
-            <w:proofErr w:type="spellEnd"/>
           </w:p>
         </w:tc>
         <w:tc>
@@ -1515,23 +1437,19 @@
             <w:tcW w:w="2765" w:type="dxa"/>
           </w:tcPr>
           <w:p>
-            <w:proofErr w:type="spellStart"/>
             <w:r>
               <w:t>ReviewId</w:t>
             </w:r>
-            <w:proofErr w:type="spellEnd"/>
-          </w:p>
-        </w:tc>
-        <w:tc>
-          <w:tcPr>
-            <w:tcW w:w="2765" w:type="dxa"/>
-          </w:tcPr>
-          <w:p>
-            <w:proofErr w:type="spellStart"/>
+          </w:p>
+        </w:tc>
+        <w:tc>
+          <w:tcPr>
+            <w:tcW w:w="2765" w:type="dxa"/>
+          </w:tcPr>
+          <w:p>
             <w:r>
               <w:t>bigint</w:t>
             </w:r>
-            <w:proofErr w:type="spellEnd"/>
           </w:p>
         </w:tc>
         <w:tc>
@@ -1557,23 +1475,19 @@
             <w:tcW w:w="2765" w:type="dxa"/>
           </w:tcPr>
           <w:p>
-            <w:proofErr w:type="spellStart"/>
             <w:r>
               <w:t>UserId</w:t>
             </w:r>
-            <w:proofErr w:type="spellEnd"/>
-          </w:p>
-        </w:tc>
-        <w:tc>
-          <w:tcPr>
-            <w:tcW w:w="2765" w:type="dxa"/>
-          </w:tcPr>
-          <w:p>
-            <w:proofErr w:type="spellStart"/>
+          </w:p>
+        </w:tc>
+        <w:tc>
+          <w:tcPr>
+            <w:tcW w:w="2765" w:type="dxa"/>
+          </w:tcPr>
+          <w:p>
             <w:r>
               <w:t>bigint</w:t>
             </w:r>
-            <w:proofErr w:type="spellEnd"/>
           </w:p>
         </w:tc>
         <w:tc>
@@ -1599,23 +1513,19 @@
             <w:tcW w:w="2765" w:type="dxa"/>
           </w:tcPr>
           <w:p>
-            <w:proofErr w:type="spellStart"/>
             <w:r>
               <w:t>PostionId</w:t>
             </w:r>
-            <w:proofErr w:type="spellEnd"/>
-          </w:p>
-        </w:tc>
-        <w:tc>
-          <w:tcPr>
-            <w:tcW w:w="2765" w:type="dxa"/>
-          </w:tcPr>
-          <w:p>
-            <w:proofErr w:type="spellStart"/>
+          </w:p>
+        </w:tc>
+        <w:tc>
+          <w:tcPr>
+            <w:tcW w:w="2765" w:type="dxa"/>
+          </w:tcPr>
+          <w:p>
             <w:r>
               <w:t>bigint</w:t>
             </w:r>
-            <w:proofErr w:type="spellEnd"/>
           </w:p>
         </w:tc>
         <w:tc>
@@ -1651,11 +1561,9 @@
             <w:tcW w:w="2765" w:type="dxa"/>
           </w:tcPr>
           <w:p>
-            <w:proofErr w:type="spellStart"/>
             <w:r>
               <w:t>int</w:t>
             </w:r>
-            <w:proofErr w:type="spellEnd"/>
           </w:p>
         </w:tc>
         <w:tc>
@@ -1709,7 +1617,6 @@
           <w:szCs w:val="28"/>
         </w:rPr>
       </w:pPr>
-      <w:proofErr w:type="spellStart"/>
       <w:r>
         <w:rPr>
           <w:sz w:val="28"/>
@@ -1746,7 +1653,6 @@
         </w:rPr>
         <w:t>_record</w:t>
       </w:r>
-      <w:proofErr w:type="spellEnd"/>
       <w:r>
         <w:rPr>
           <w:sz w:val="28"/>
@@ -1802,11 +1708,9 @@
                 <w:szCs w:val="21"/>
               </w:rPr>
             </w:pPr>
-            <w:proofErr w:type="spellStart"/>
             <w:r>
               <w:t>bigint</w:t>
             </w:r>
-            <w:proofErr w:type="spellEnd"/>
           </w:p>
         </w:tc>
         <w:tc>
@@ -1837,7 +1741,7 @@
               <w:rPr>
                 <w:szCs w:val="21"/>
               </w:rPr>
-              <w:t>Did</w:t>
+              <w:t>DeficiencyId</w:t>
             </w:r>
           </w:p>
         </w:tc>
@@ -1851,11 +1755,9 @@
                 <w:szCs w:val="21"/>
               </w:rPr>
             </w:pPr>
-            <w:proofErr w:type="spellStart"/>
             <w:r>
               <w:t>bigint</w:t>
             </w:r>
-            <w:proofErr w:type="spellEnd"/>
           </w:p>
         </w:tc>
         <w:tc>
@@ -1889,21 +1791,14 @@
                 <w:szCs w:val="21"/>
               </w:rPr>
             </w:pPr>
-            <w:proofErr w:type="spellStart"/>
-            <w:r>
-              <w:rPr>
-                <w:rFonts w:hint="eastAsia"/>
-                <w:szCs w:val="21"/>
-              </w:rPr>
-              <w:t>c</w:t>
-            </w:r>
-            <w:r>
-              <w:rPr>
-                <w:szCs w:val="21"/>
-              </w:rPr>
-              <w:t>id</w:t>
-            </w:r>
-            <w:proofErr w:type="spellEnd"/>
+            <w:r>
+              <w:rPr>
+                <w:szCs w:val="21"/>
+              </w:rPr>
+              <w:t>CombinedId</w:t>
+            </w:r>
+            <w:bookmarkStart w:id="0" w:name="_GoBack"/>
+            <w:bookmarkEnd w:id="0"/>
           </w:p>
         </w:tc>
         <w:tc>
@@ -1916,11 +1811,9 @@
                 <w:szCs w:val="21"/>
               </w:rPr>
             </w:pPr>
-            <w:proofErr w:type="spellStart"/>
             <w:r>
               <w:t>bigint</w:t>
             </w:r>
-            <w:proofErr w:type="spellEnd"/>
           </w:p>
         </w:tc>
         <w:tc>
@@ -1951,7 +1844,6 @@
           <w:szCs w:val="28"/>
         </w:rPr>
       </w:pPr>
-      <w:proofErr w:type="spellStart"/>
       <w:r>
         <w:rPr>
           <w:rFonts w:hint="eastAsia"/>
@@ -1967,7 +1859,6 @@
         </w:rPr>
         <w:t>m</w:t>
       </w:r>
-      <w:proofErr w:type="spellEnd"/>
     </w:p>
     <w:p>
       <w:pPr>
@@ -2265,8 +2156,6 @@
               </w:rPr>
               <w:t>合并的</w:t>
             </w:r>
-            <w:bookmarkStart w:id="0" w:name="_GoBack"/>
-            <w:bookmarkEnd w:id="0"/>
             <w:r>
               <w:rPr>
                 <w:rFonts w:hint="eastAsia"/>
@@ -2385,6 +2274,44 @@
     </w:sectPr>
   </w:body>
 </w:document>
+</file>
+
+<file path=word/endnotes.xml><?xml version="1.0" encoding="utf-8"?>
+<w:endnotes xmlns:wpc="http://schemas.microsoft.com/office/word/2010/wordprocessingCanvas" xmlns:mc="http://schemas.openxmlformats.org/markup-compatibility/2006" xmlns:o="urn:schemas-microsoft-com:office:office" xmlns:r="http://schemas.openxmlformats.org/officeDocument/2006/relationships" xmlns:m="http://schemas.openxmlformats.org/officeDocument/2006/math" xmlns:v="urn:schemas-microsoft-com:vml" xmlns:wp14="http://schemas.microsoft.com/office/word/2010/wordprocessingDrawing" xmlns:wp="http://schemas.openxmlformats.org/drawingml/2006/wordprocessingDrawing" xmlns:w10="urn:schemas-microsoft-com:office:word" xmlns:w="http://schemas.openxmlformats.org/wordprocessingml/2006/main" xmlns:w14="http://schemas.microsoft.com/office/word/2010/wordml" xmlns:w15="http://schemas.microsoft.com/office/word/2012/wordml" xmlns:wpg="http://schemas.microsoft.com/office/word/2010/wordprocessingGroup" xmlns:wpi="http://schemas.microsoft.com/office/word/2010/wordprocessingInk" xmlns:wne="http://schemas.microsoft.com/office/word/2006/wordml" xmlns:wps="http://schemas.microsoft.com/office/word/2010/wordprocessingShape" mc:Ignorable="w14 w15 wp14">
+  <w:endnote w:type="separator" w:id="-1">
+    <w:p>
+      <w:r>
+        <w:separator/>
+      </w:r>
+    </w:p>
+  </w:endnote>
+  <w:endnote w:type="continuationSeparator" w:id="0">
+    <w:p>
+      <w:r>
+        <w:continuationSeparator/>
+      </w:r>
+    </w:p>
+  </w:endnote>
+</w:endnotes>
+</file>
+
+<file path=word/footnotes.xml><?xml version="1.0" encoding="utf-8"?>
+<w:footnotes xmlns:wpc="http://schemas.microsoft.com/office/word/2010/wordprocessingCanvas" xmlns:mc="http://schemas.openxmlformats.org/markup-compatibility/2006" xmlns:o="urn:schemas-microsoft-com:office:office" xmlns:r="http://schemas.openxmlformats.org/officeDocument/2006/relationships" xmlns:m="http://schemas.openxmlformats.org/officeDocument/2006/math" xmlns:v="urn:schemas-microsoft-com:vml" xmlns:wp14="http://schemas.microsoft.com/office/word/2010/wordprocessingDrawing" xmlns:wp="http://schemas.openxmlformats.org/drawingml/2006/wordprocessingDrawing" xmlns:w10="urn:schemas-microsoft-com:office:word" xmlns:w="http://schemas.openxmlformats.org/wordprocessingml/2006/main" xmlns:w14="http://schemas.microsoft.com/office/word/2010/wordml" xmlns:w15="http://schemas.microsoft.com/office/word/2012/wordml" xmlns:wpg="http://schemas.microsoft.com/office/word/2010/wordprocessingGroup" xmlns:wpi="http://schemas.microsoft.com/office/word/2010/wordprocessingInk" xmlns:wne="http://schemas.microsoft.com/office/word/2006/wordml" xmlns:wps="http://schemas.microsoft.com/office/word/2010/wordprocessingShape" mc:Ignorable="w14 w15 wp14">
+  <w:footnote w:type="separator" w:id="-1">
+    <w:p>
+      <w:r>
+        <w:separator/>
+      </w:r>
+    </w:p>
+  </w:footnote>
+  <w:footnote w:type="continuationSeparator" w:id="0">
+    <w:p>
+      <w:r>
+        <w:continuationSeparator/>
+      </w:r>
+    </w:p>
+  </w:footnote>
+</w:footnotes>
 </file>
 
 <file path=word/numbering.xml><?xml version="1.0" encoding="utf-8"?>
@@ -3089,6 +3016,71 @@
       <w:ind w:firstLineChars="200" w:firstLine="420"/>
     </w:pPr>
   </w:style>
+  <w:style w:type="paragraph" w:styleId="aa">
+    <w:name w:val="header"/>
+    <w:basedOn w:val="a"/>
+    <w:link w:val="Char0"/>
+    <w:uiPriority w:val="99"/>
+    <w:unhideWhenUsed/>
+    <w:rsid w:val="00ED31E3"/>
+    <w:pPr>
+      <w:pBdr>
+        <w:bottom w:val="single" w:sz="6" w:space="1" w:color="auto"/>
+      </w:pBdr>
+      <w:tabs>
+        <w:tab w:val="center" w:pos="4153"/>
+        <w:tab w:val="right" w:pos="8306"/>
+      </w:tabs>
+      <w:snapToGrid w:val="0"/>
+      <w:jc w:val="center"/>
+    </w:pPr>
+    <w:rPr>
+      <w:sz w:val="18"/>
+      <w:szCs w:val="18"/>
+    </w:rPr>
+  </w:style>
+  <w:style w:type="character" w:customStyle="1" w:styleId="Char0">
+    <w:name w:val="页眉 Char"/>
+    <w:basedOn w:val="a0"/>
+    <w:link w:val="aa"/>
+    <w:uiPriority w:val="99"/>
+    <w:rsid w:val="00ED31E3"/>
+    <w:rPr>
+      <w:sz w:val="18"/>
+      <w:szCs w:val="18"/>
+    </w:rPr>
+  </w:style>
+  <w:style w:type="paragraph" w:styleId="ab">
+    <w:name w:val="footer"/>
+    <w:basedOn w:val="a"/>
+    <w:link w:val="Char1"/>
+    <w:uiPriority w:val="99"/>
+    <w:unhideWhenUsed/>
+    <w:rsid w:val="00ED31E3"/>
+    <w:pPr>
+      <w:tabs>
+        <w:tab w:val="center" w:pos="4153"/>
+        <w:tab w:val="right" w:pos="8306"/>
+      </w:tabs>
+      <w:snapToGrid w:val="0"/>
+      <w:jc w:val="left"/>
+    </w:pPr>
+    <w:rPr>
+      <w:sz w:val="18"/>
+      <w:szCs w:val="18"/>
+    </w:rPr>
+  </w:style>
+  <w:style w:type="character" w:customStyle="1" w:styleId="Char1">
+    <w:name w:val="页脚 Char"/>
+    <w:basedOn w:val="a0"/>
+    <w:link w:val="ab"/>
+    <w:uiPriority w:val="99"/>
+    <w:rsid w:val="00ED31E3"/>
+    <w:rPr>
+      <w:sz w:val="18"/>
+      <w:szCs w:val="18"/>
+    </w:rPr>
+  </w:style>
 </w:styles>
 </file>
 

</xml_diff>

<commit_message>
add address to review
</commit_message>
<xml_diff>
--- a/数据库说明.docx
+++ b/数据库说明.docx
@@ -364,6 +364,8 @@
           <w:szCs w:val="28"/>
         </w:rPr>
       </w:pPr>
+      <w:bookmarkStart w:id="0" w:name="_GoBack"/>
+      <w:bookmarkEnd w:id="0"/>
       <w:r>
         <w:rPr>
           <w:sz w:val="28"/>
@@ -498,6 +500,49 @@
             <w:tcW w:w="2765" w:type="dxa"/>
           </w:tcPr>
           <w:p>
+            <w:pPr>
+              <w:rPr>
+                <w:rFonts w:hint="eastAsia"/>
+              </w:rPr>
+            </w:pPr>
+            <w:r>
+              <w:rPr>
+                <w:rFonts w:hint="eastAsia"/>
+              </w:rPr>
+              <w:t>Address</w:t>
+            </w:r>
+          </w:p>
+        </w:tc>
+        <w:tc>
+          <w:tcPr>
+            <w:tcW w:w="2765" w:type="dxa"/>
+          </w:tcPr>
+          <w:p>
+            <w:r>
+              <w:t>varchar(400)</w:t>
+            </w:r>
+          </w:p>
+        </w:tc>
+        <w:tc>
+          <w:tcPr>
+            <w:tcW w:w="2766" w:type="dxa"/>
+          </w:tcPr>
+          <w:p>
+            <w:r>
+              <w:rPr>
+                <w:rFonts w:hint="eastAsia"/>
+              </w:rPr>
+              <w:t>网址</w:t>
+            </w:r>
+          </w:p>
+        </w:tc>
+      </w:tr>
+      <w:tr>
+        <w:tc>
+          <w:tcPr>
+            <w:tcW w:w="2765" w:type="dxa"/>
+          </w:tcPr>
+          <w:p>
             <w:r>
               <w:t>Description</w:t>
             </w:r>
@@ -509,7 +554,13 @@
           </w:tcPr>
           <w:p>
             <w:r>
-              <w:t>varchar(400)</w:t>
+              <w:t>varchar(</w:t>
+            </w:r>
+            <w:r>
+              <w:t>20</w:t>
+            </w:r>
+            <w:r>
+              <w:t>00)</w:t>
             </w:r>
           </w:p>
         </w:tc>
@@ -528,10 +579,13 @@
               <w:t>（</w:t>
             </w:r>
             <w:r>
-              <w:rPr>
-                <w:rFonts w:hint="eastAsia"/>
-              </w:rPr>
-              <w:t>200</w:t>
+              <w:t>10</w:t>
+            </w:r>
+            <w:r>
+              <w:rPr>
+                <w:rFonts w:hint="eastAsia"/>
+              </w:rPr>
+              <w:t>00</w:t>
             </w:r>
             <w:r>
               <w:rPr>
@@ -1200,6 +1254,7 @@
           </w:tcPr>
           <w:p>
             <w:r>
+              <w:lastRenderedPageBreak/>
               <w:t>page</w:t>
             </w:r>
           </w:p>
@@ -1238,7 +1293,6 @@
           <w:sz w:val="28"/>
           <w:szCs w:val="28"/>
         </w:rPr>
-        <w:lastRenderedPageBreak/>
         <w:t>C</w:t>
       </w:r>
       <w:r>
@@ -1797,8 +1851,6 @@
               </w:rPr>
               <w:t>CombinedId</w:t>
             </w:r>
-            <w:bookmarkStart w:id="0" w:name="_GoBack"/>
-            <w:bookmarkEnd w:id="0"/>
           </w:p>
         </w:tc>
         <w:tc>

</xml_diff>